<commit_message>
Functional model + do-dos
Fixed bank.NPV, so that it is zero, unless there is an IRB and a nonzero
chance of default.

added a version of modelinit that is made with the inputs from the
zimring paper/DOE model

Commented bank.hurdle with notes from 3/27 on upcoming additions to the
model

Model_Status has some updates from that meeting, too.
</commit_message>
<xml_diff>
--- a/Model_Status.docx
+++ b/Model_Status.docx
@@ -14,7 +14,15 @@
     </w:p>
     <w:p>
       <w:r>
-        <w:t>(unordered list)</w:t>
+        <w:t>(</w:t>
+      </w:r>
+      <w:proofErr w:type="gramStart"/>
+      <w:r>
+        <w:t>unordered</w:t>
+      </w:r>
+      <w:proofErr w:type="gramEnd"/>
+      <w:r>
+        <w:t xml:space="preserve"> list)</w:t>
       </w:r>
     </w:p>
     <w:p>
@@ -50,7 +58,15 @@
         </w:numPr>
       </w:pPr>
       <w:r>
-        <w:t>** make opportunity cost only apply to unused LLR funds (?)</w:t>
+        <w:t xml:space="preserve">** </w:t>
+      </w:r>
+      <w:proofErr w:type="gramStart"/>
+      <w:r>
+        <w:t>make</w:t>
+      </w:r>
+      <w:proofErr w:type="gramEnd"/>
+      <w:r>
+        <w:t xml:space="preserve"> opportunity cost only apply to unused LLR funds (?)</w:t>
       </w:r>
     </w:p>
     <w:p>
@@ -62,7 +78,15 @@
         </w:numPr>
       </w:pPr>
       <w:r>
-        <w:t>Implement abilty to make LLR 2-3x the size of expected losses, and/or allow for a difference between expected losses and actual losses in the portfolio</w:t>
+        <w:t xml:space="preserve">Implement </w:t>
+      </w:r>
+      <w:proofErr w:type="spellStart"/>
+      <w:r>
+        <w:t>abilty</w:t>
+      </w:r>
+      <w:proofErr w:type="spellEnd"/>
+      <w:r>
+        <w:t xml:space="preserve"> to make LLR 2-3x the size of expected losses, and/or allow for a difference between expected losses and actual losses in the portfolio</w:t>
       </w:r>
     </w:p>
     <w:p>
@@ -73,8 +97,13 @@
           <w:numId w:val="1"/>
         </w:numPr>
       </w:pPr>
-      <w:r>
-        <w:t>Opp cost only calculated on unused portion of LLR funds</w:t>
+      <w:proofErr w:type="spellStart"/>
+      <w:r>
+        <w:t>Opp</w:t>
+      </w:r>
+      <w:proofErr w:type="spellEnd"/>
+      <w:r>
+        <w:t xml:space="preserve"> cost only calculated on unused portion of LLR funds</w:t>
       </w:r>
     </w:p>
     <w:p>
@@ -84,9 +113,29 @@
           <w:ilvl w:val="0"/>
           <w:numId w:val="1"/>
         </w:numPr>
-      </w:pPr>
-      <w:r>
-        <w:t>Post github reference for model and this to-do list on jive</w:t>
+        <w:rPr>
+          <w:i/>
+        </w:rPr>
+      </w:pPr>
+      <w:r>
+        <w:rPr>
+          <w:i/>
+        </w:rPr>
+        <w:t xml:space="preserve">Post </w:t>
+      </w:r>
+      <w:proofErr w:type="spellStart"/>
+      <w:r>
+        <w:rPr>
+          <w:i/>
+        </w:rPr>
+        <w:t>github</w:t>
+      </w:r>
+      <w:proofErr w:type="spellEnd"/>
+      <w:r>
+        <w:rPr>
+          <w:i/>
+        </w:rPr>
+        <w:t xml:space="preserve"> reference for model and this to-do list on jive</w:t>
       </w:r>
     </w:p>
     <w:p>
@@ -96,9 +145,29 @@
           <w:ilvl w:val="0"/>
           <w:numId w:val="1"/>
         </w:numPr>
-      </w:pPr>
-      <w:r>
-        <w:t>Plug zimring’s numbers into the model, see if it results in the same terms for the user</w:t>
+        <w:rPr>
+          <w:i/>
+        </w:rPr>
+      </w:pPr>
+      <w:r>
+        <w:rPr>
+          <w:i/>
+        </w:rPr>
+        <w:t xml:space="preserve">Plug </w:t>
+      </w:r>
+      <w:proofErr w:type="spellStart"/>
+      <w:r>
+        <w:rPr>
+          <w:i/>
+        </w:rPr>
+        <w:t>zimring’s</w:t>
+      </w:r>
+      <w:proofErr w:type="spellEnd"/>
+      <w:r>
+        <w:rPr>
+          <w:i/>
+        </w:rPr>
+        <w:t xml:space="preserve"> numbers into the model, see if it results in the same terms for the user</w:t>
       </w:r>
     </w:p>
     <w:p>
@@ -108,8 +177,14 @@
           <w:ilvl w:val="1"/>
           <w:numId w:val="1"/>
         </w:numPr>
-      </w:pPr>
-      <w:r>
+        <w:rPr>
+          <w:i/>
+        </w:rPr>
+      </w:pPr>
+      <w:r>
+        <w:rPr>
+          <w:i/>
+        </w:rPr>
         <w:t>Probably a problem if it does</w:t>
       </w:r>
     </w:p>
@@ -176,7 +251,31 @@
         <w:t xml:space="preserve">*** </w:t>
       </w:r>
       <w:r>
-        <w:t>Figure out how to calculate and/or graph the “break even” point for a LLR – when (at what gvt cost of capital) the cost to gvt for the LLR is the same as the cost to gvt for an IRB, delivering the same terms to the user.</w:t>
+        <w:t xml:space="preserve">Figure out how to calculate and/or graph the “break even” point for a LLR – when (at what </w:t>
+      </w:r>
+      <w:proofErr w:type="spellStart"/>
+      <w:r>
+        <w:t>gvt</w:t>
+      </w:r>
+      <w:proofErr w:type="spellEnd"/>
+      <w:r>
+        <w:t xml:space="preserve"> cost of capital) the cost to </w:t>
+      </w:r>
+      <w:proofErr w:type="spellStart"/>
+      <w:r>
+        <w:t>gvt</w:t>
+      </w:r>
+      <w:proofErr w:type="spellEnd"/>
+      <w:r>
+        <w:t xml:space="preserve"> for the LLR is the same as the cost to </w:t>
+      </w:r>
+      <w:proofErr w:type="spellStart"/>
+      <w:r>
+        <w:t>gvt</w:t>
+      </w:r>
+      <w:proofErr w:type="spellEnd"/>
+      <w:r>
+        <w:t xml:space="preserve"> for an IRB, delivering the same terms to the user.</w:t>
       </w:r>
     </w:p>
     <w:p>
@@ -191,7 +290,15 @@
         </w:rPr>
       </w:pPr>
       <w:r>
-        <w:t>Plot gvt ‘break even’ cost of capital against (LLR/expected loss)</w:t>
+        <w:t xml:space="preserve">Plot </w:t>
+      </w:r>
+      <w:proofErr w:type="spellStart"/>
+      <w:r>
+        <w:t>gvt</w:t>
+      </w:r>
+      <w:proofErr w:type="spellEnd"/>
+      <w:r>
+        <w:t xml:space="preserve"> ‘break even’ cost of capital against (LLR/expected loss)</w:t>
       </w:r>
       <w:r>
         <w:br/>
@@ -313,7 +420,21 @@
         <w:rPr>
           <w:rFonts w:eastAsiaTheme="minorEastAsia"/>
         </w:rPr>
-        <w:t>Make bank.NPV calculation correct</w:t>
+        <w:t xml:space="preserve">Make </w:t>
+      </w:r>
+      <w:proofErr w:type="spellStart"/>
+      <w:r>
+        <w:rPr>
+          <w:rFonts w:eastAsiaTheme="minorEastAsia"/>
+        </w:rPr>
+        <w:t>bank.NPV</w:t>
+      </w:r>
+      <w:proofErr w:type="spellEnd"/>
+      <w:r>
+        <w:rPr>
+          <w:rFonts w:eastAsiaTheme="minorEastAsia"/>
+        </w:rPr>
+        <w:t xml:space="preserve"> calculation correct</w:t>
       </w:r>
     </w:p>
     <w:p>
@@ -331,7 +452,35 @@
         <w:rPr>
           <w:rFonts w:eastAsiaTheme="minorEastAsia"/>
         </w:rPr>
-        <w:t>Incorporate ev.pmt into bank.NPV calculation</w:t>
+        <w:t xml:space="preserve">Incorporate </w:t>
+      </w:r>
+      <w:proofErr w:type="spellStart"/>
+      <w:r>
+        <w:rPr>
+          <w:rFonts w:eastAsiaTheme="minorEastAsia"/>
+        </w:rPr>
+        <w:t>ev.pmt</w:t>
+      </w:r>
+      <w:proofErr w:type="spellEnd"/>
+      <w:r>
+        <w:rPr>
+          <w:rFonts w:eastAsiaTheme="minorEastAsia"/>
+        </w:rPr>
+        <w:t xml:space="preserve"> into </w:t>
+      </w:r>
+      <w:proofErr w:type="spellStart"/>
+      <w:r>
+        <w:rPr>
+          <w:rFonts w:eastAsiaTheme="minorEastAsia"/>
+        </w:rPr>
+        <w:t>bank.NPV</w:t>
+      </w:r>
+      <w:proofErr w:type="spellEnd"/>
+      <w:r>
+        <w:rPr>
+          <w:rFonts w:eastAsiaTheme="minorEastAsia"/>
+        </w:rPr>
+        <w:t xml:space="preserve"> calculation</w:t>
       </w:r>
     </w:p>
     <w:p>
@@ -397,7 +546,187 @@
         <w:rPr>
           <w:rFonts w:eastAsiaTheme="minorEastAsia"/>
         </w:rPr>
-        <w:t>Is IRB value independent of interest.rate? It will need to be to implement IRB as an upfront reduction in loan amount.</w:t>
+        <w:t xml:space="preserve">Is IRB value independent of </w:t>
+      </w:r>
+      <w:proofErr w:type="spellStart"/>
+      <w:r>
+        <w:rPr>
+          <w:rFonts w:eastAsiaTheme="minorEastAsia"/>
+        </w:rPr>
+        <w:t>interest.rate</w:t>
+      </w:r>
+      <w:proofErr w:type="spellEnd"/>
+      <w:r>
+        <w:rPr>
+          <w:rFonts w:eastAsiaTheme="minorEastAsia"/>
+        </w:rPr>
+        <w:t>? It will need to be to implement IRB as an upfront reduction in loan amount.</w:t>
+      </w:r>
+    </w:p>
+    <w:p>
+      <w:pPr>
+        <w:pStyle w:val="ListParagraph"/>
+        <w:numPr>
+          <w:ilvl w:val="0"/>
+          <w:numId w:val="1"/>
+        </w:numPr>
+        <w:rPr>
+          <w:rFonts w:eastAsiaTheme="minorEastAsia"/>
+          <w:b/>
+        </w:rPr>
+      </w:pPr>
+      <w:r>
+        <w:rPr>
+          <w:rFonts w:eastAsiaTheme="minorEastAsia"/>
+          <w:b/>
+        </w:rPr>
+        <w:t>Cost of LLR Capital</w:t>
+      </w:r>
+    </w:p>
+    <w:p>
+      <w:pPr>
+        <w:pStyle w:val="ListParagraph"/>
+        <w:numPr>
+          <w:ilvl w:val="0"/>
+          <w:numId w:val="1"/>
+        </w:numPr>
+        <w:rPr>
+          <w:rFonts w:eastAsiaTheme="minorEastAsia"/>
+          <w:b/>
+        </w:rPr>
+      </w:pPr>
+      <w:r>
+        <w:rPr>
+          <w:rFonts w:eastAsiaTheme="minorEastAsia"/>
+          <w:b/>
+        </w:rPr>
+        <w:t>Monthly vs annual interest rates, compounding</w:t>
+      </w:r>
+    </w:p>
+    <w:p>
+      <w:pPr>
+        <w:rPr>
+          <w:rFonts w:eastAsiaTheme="minorEastAsia"/>
+          <w:b/>
+        </w:rPr>
+      </w:pPr>
+    </w:p>
+    <w:p>
+      <w:pPr>
+        <w:pStyle w:val="ListParagraph"/>
+        <w:numPr>
+          <w:ilvl w:val="0"/>
+          <w:numId w:val="2"/>
+        </w:numPr>
+        <w:rPr>
+          <w:rFonts w:eastAsiaTheme="minorEastAsia"/>
+        </w:rPr>
+      </w:pPr>
+      <w:r>
+        <w:rPr>
+          <w:rFonts w:eastAsiaTheme="minorEastAsia"/>
+        </w:rPr>
+        <w:t>Risk premium</w:t>
+      </w:r>
+    </w:p>
+    <w:p>
+      <w:pPr>
+        <w:pStyle w:val="ListParagraph"/>
+        <w:numPr>
+          <w:ilvl w:val="0"/>
+          <w:numId w:val="2"/>
+        </w:numPr>
+        <w:rPr>
+          <w:rFonts w:eastAsiaTheme="minorEastAsia"/>
+        </w:rPr>
+      </w:pPr>
+      <w:r>
+        <w:rPr>
+          <w:rFonts w:eastAsiaTheme="minorEastAsia"/>
+        </w:rPr>
+        <w:t>Non-zero recovery at default</w:t>
+      </w:r>
+    </w:p>
+    <w:p>
+      <w:pPr>
+        <w:pStyle w:val="ListParagraph"/>
+        <w:numPr>
+          <w:ilvl w:val="0"/>
+          <w:numId w:val="2"/>
+        </w:numPr>
+        <w:rPr>
+          <w:rFonts w:eastAsiaTheme="minorEastAsia"/>
+        </w:rPr>
+      </w:pPr>
+      <w:r>
+        <w:rPr>
+          <w:rFonts w:eastAsiaTheme="minorEastAsia"/>
+        </w:rPr>
+        <w:t xml:space="preserve">4% expected </w:t>
+      </w:r>
+      <w:proofErr w:type="gramStart"/>
+      <w:r>
+        <w:rPr>
+          <w:rFonts w:eastAsiaTheme="minorEastAsia"/>
+        </w:rPr>
+        <w:t>loss !</w:t>
+      </w:r>
+      <w:proofErr w:type="gramEnd"/>
+      <w:r>
+        <w:rPr>
+          <w:rFonts w:eastAsiaTheme="minorEastAsia"/>
+        </w:rPr>
+        <w:t xml:space="preserve">= 4% chance of default over tenor of loans. Understanding what the realistic parameter is for </w:t>
+      </w:r>
+      <w:proofErr w:type="spellStart"/>
+      <w:r>
+        <w:rPr>
+          <w:rFonts w:eastAsiaTheme="minorEastAsia"/>
+        </w:rPr>
+        <w:t>chance.full.loss</w:t>
+      </w:r>
+      <w:proofErr w:type="spellEnd"/>
+      <w:r>
+        <w:rPr>
+          <w:rFonts w:eastAsiaTheme="minorEastAsia"/>
+        </w:rPr>
+        <w:t>…</w:t>
+      </w:r>
+    </w:p>
+    <w:p>
+      <w:pPr>
+        <w:pStyle w:val="ListParagraph"/>
+        <w:numPr>
+          <w:ilvl w:val="1"/>
+          <w:numId w:val="2"/>
+        </w:numPr>
+        <w:rPr>
+          <w:rFonts w:eastAsiaTheme="minorEastAsia"/>
+        </w:rPr>
+      </w:pPr>
+      <w:r>
+        <w:rPr>
+          <w:rFonts w:eastAsiaTheme="minorEastAsia"/>
+        </w:rPr>
+        <w:t>What is the expected loss if the chance of default is 4%?</w:t>
+      </w:r>
+    </w:p>
+    <w:p>
+      <w:pPr>
+        <w:pStyle w:val="ListParagraph"/>
+        <w:numPr>
+          <w:ilvl w:val="1"/>
+          <w:numId w:val="2"/>
+        </w:numPr>
+        <w:rPr>
+          <w:rFonts w:eastAsiaTheme="minorEastAsia"/>
+        </w:rPr>
+      </w:pPr>
+      <w:r>
+        <w:rPr>
+          <w:rFonts w:eastAsiaTheme="minorEastAsia"/>
+        </w:rPr>
+        <w:t>Specifying realistic parameters</w:t>
       </w:r>
       <w:bookmarkStart w:id="0" w:name="_GoBack"/>
       <w:bookmarkEnd w:id="0"/>
@@ -527,8 +856,123 @@
       </w:rPr>
     </w:lvl>
   </w:abstractNum>
+  <w:abstractNum w:abstractNumId="1">
+    <w:nsid w:val="56ED1CC4"/>
+    <w:multiLevelType w:val="hybridMultilevel"/>
+    <w:tmpl w:val="7BAE4ADA"/>
+    <w:lvl w:ilvl="0" w:tplc="04D00260">
+      <w:numFmt w:val="bullet"/>
+      <w:lvlText w:val="-"/>
+      <w:lvlJc w:val="left"/>
+      <w:pPr>
+        <w:ind w:left="720" w:hanging="360"/>
+      </w:pPr>
+      <w:rPr>
+        <w:rFonts w:ascii="Calibri" w:eastAsiaTheme="minorEastAsia" w:hAnsi="Calibri" w:cstheme="minorBidi" w:hint="default"/>
+      </w:rPr>
+    </w:lvl>
+    <w:lvl w:ilvl="1" w:tplc="04090003">
+      <w:start w:val="1"/>
+      <w:numFmt w:val="bullet"/>
+      <w:lvlText w:val="o"/>
+      <w:lvlJc w:val="left"/>
+      <w:pPr>
+        <w:ind w:left="1440" w:hanging="360"/>
+      </w:pPr>
+      <w:rPr>
+        <w:rFonts w:ascii="Courier New" w:hAnsi="Courier New" w:cs="Courier New" w:hint="default"/>
+      </w:rPr>
+    </w:lvl>
+    <w:lvl w:ilvl="2" w:tplc="04090005" w:tentative="1">
+      <w:start w:val="1"/>
+      <w:numFmt w:val="bullet"/>
+      <w:lvlText w:val=""/>
+      <w:lvlJc w:val="left"/>
+      <w:pPr>
+        <w:ind w:left="2160" w:hanging="360"/>
+      </w:pPr>
+      <w:rPr>
+        <w:rFonts w:ascii="Wingdings" w:hAnsi="Wingdings" w:hint="default"/>
+      </w:rPr>
+    </w:lvl>
+    <w:lvl w:ilvl="3" w:tplc="04090001" w:tentative="1">
+      <w:start w:val="1"/>
+      <w:numFmt w:val="bullet"/>
+      <w:lvlText w:val=""/>
+      <w:lvlJc w:val="left"/>
+      <w:pPr>
+        <w:ind w:left="2880" w:hanging="360"/>
+      </w:pPr>
+      <w:rPr>
+        <w:rFonts w:ascii="Symbol" w:hAnsi="Symbol" w:hint="default"/>
+      </w:rPr>
+    </w:lvl>
+    <w:lvl w:ilvl="4" w:tplc="04090003" w:tentative="1">
+      <w:start w:val="1"/>
+      <w:numFmt w:val="bullet"/>
+      <w:lvlText w:val="o"/>
+      <w:lvlJc w:val="left"/>
+      <w:pPr>
+        <w:ind w:left="3600" w:hanging="360"/>
+      </w:pPr>
+      <w:rPr>
+        <w:rFonts w:ascii="Courier New" w:hAnsi="Courier New" w:cs="Courier New" w:hint="default"/>
+      </w:rPr>
+    </w:lvl>
+    <w:lvl w:ilvl="5" w:tplc="04090005" w:tentative="1">
+      <w:start w:val="1"/>
+      <w:numFmt w:val="bullet"/>
+      <w:lvlText w:val=""/>
+      <w:lvlJc w:val="left"/>
+      <w:pPr>
+        <w:ind w:left="4320" w:hanging="360"/>
+      </w:pPr>
+      <w:rPr>
+        <w:rFonts w:ascii="Wingdings" w:hAnsi="Wingdings" w:hint="default"/>
+      </w:rPr>
+    </w:lvl>
+    <w:lvl w:ilvl="6" w:tplc="04090001" w:tentative="1">
+      <w:start w:val="1"/>
+      <w:numFmt w:val="bullet"/>
+      <w:lvlText w:val=""/>
+      <w:lvlJc w:val="left"/>
+      <w:pPr>
+        <w:ind w:left="5040" w:hanging="360"/>
+      </w:pPr>
+      <w:rPr>
+        <w:rFonts w:ascii="Symbol" w:hAnsi="Symbol" w:hint="default"/>
+      </w:rPr>
+    </w:lvl>
+    <w:lvl w:ilvl="7" w:tplc="04090003" w:tentative="1">
+      <w:start w:val="1"/>
+      <w:numFmt w:val="bullet"/>
+      <w:lvlText w:val="o"/>
+      <w:lvlJc w:val="left"/>
+      <w:pPr>
+        <w:ind w:left="5760" w:hanging="360"/>
+      </w:pPr>
+      <w:rPr>
+        <w:rFonts w:ascii="Courier New" w:hAnsi="Courier New" w:cs="Courier New" w:hint="default"/>
+      </w:rPr>
+    </w:lvl>
+    <w:lvl w:ilvl="8" w:tplc="04090005" w:tentative="1">
+      <w:start w:val="1"/>
+      <w:numFmt w:val="bullet"/>
+      <w:lvlText w:val=""/>
+      <w:lvlJc w:val="left"/>
+      <w:pPr>
+        <w:ind w:left="6480" w:hanging="360"/>
+      </w:pPr>
+      <w:rPr>
+        <w:rFonts w:ascii="Wingdings" w:hAnsi="Wingdings" w:hint="default"/>
+      </w:rPr>
+    </w:lvl>
+  </w:abstractNum>
   <w:num w:numId="1">
     <w:abstractNumId w:val="0"/>
+  </w:num>
+  <w:num w:numId="2">
+    <w:abstractNumId w:val="1"/>
   </w:num>
 </w:numbering>
 </file>

</xml_diff>

<commit_message>
recovery at default + risk premia, nonfunctional
tried to add recovery at default and risk premia funcitonality. It
doesn't seem to be working properly, as noted in Model_Status.
</commit_message>
<xml_diff>
--- a/Model_Status.docx
+++ b/Model_Status.docx
@@ -351,13 +351,7 @@
                 <w:rPr>
                   <w:rFonts w:ascii="Cambria Math" w:hAnsi="Cambria Math"/>
                 </w:rPr>
-                <m:t>(Loan A</m:t>
-              </m:r>
-              <m:r>
-                <w:rPr>
-                  <w:rFonts w:ascii="Cambria Math" w:hAnsi="Cambria Math"/>
-                </w:rPr>
-                <m:t>mount)*(Loan Pool Coverage Ratio)</m:t>
+                <m:t>(Loan Amount)*(Loan Pool Coverage Ratio)</m:t>
               </m:r>
             </m:num>
             <m:den>
@@ -620,13 +614,108 @@
         </w:numPr>
         <w:rPr>
           <w:rFonts w:eastAsiaTheme="minorEastAsia"/>
-        </w:rPr>
-      </w:pPr>
-      <w:r>
-        <w:rPr>
-          <w:rFonts w:eastAsiaTheme="minorEastAsia"/>
+          <w:b/>
+        </w:rPr>
+      </w:pPr>
+      <w:r>
+        <w:rPr>
+          <w:rFonts w:eastAsiaTheme="minorEastAsia"/>
+          <w:b/>
         </w:rPr>
         <w:t>Risk premium</w:t>
+      </w:r>
+    </w:p>
+    <w:p>
+      <w:pPr>
+        <w:pStyle w:val="ListParagraph"/>
+        <w:numPr>
+          <w:ilvl w:val="1"/>
+          <w:numId w:val="2"/>
+        </w:numPr>
+        <w:rPr>
+          <w:rFonts w:eastAsiaTheme="minorEastAsia"/>
+          <w:b/>
+        </w:rPr>
+      </w:pPr>
+      <w:r>
+        <w:rPr>
+          <w:rFonts w:eastAsiaTheme="minorEastAsia"/>
+        </w:rPr>
+        <w:t>Need to think about where this needs to be implemented.</w:t>
+      </w:r>
+    </w:p>
+    <w:p>
+      <w:pPr>
+        <w:pStyle w:val="ListParagraph"/>
+        <w:numPr>
+          <w:ilvl w:val="1"/>
+          <w:numId w:val="2"/>
+        </w:numPr>
+        <w:rPr>
+          <w:rFonts w:eastAsiaTheme="minorEastAsia"/>
+          <w:b/>
+        </w:rPr>
+      </w:pPr>
+      <w:r>
+        <w:rPr>
+          <w:rFonts w:eastAsiaTheme="minorEastAsia"/>
+        </w:rPr>
+        <w:t>For IRB, there is risk, but not in the risk payment.</w:t>
+      </w:r>
+    </w:p>
+    <w:p>
+      <w:pPr>
+        <w:pStyle w:val="ListParagraph"/>
+        <w:numPr>
+          <w:ilvl w:val="1"/>
+          <w:numId w:val="2"/>
+        </w:numPr>
+        <w:rPr>
+          <w:rFonts w:eastAsiaTheme="minorEastAsia"/>
+          <w:b/>
+        </w:rPr>
+      </w:pPr>
+      <w:r>
+        <w:rPr>
+          <w:rFonts w:eastAsiaTheme="minorEastAsia"/>
+        </w:rPr>
+        <w:t>For LLR, there is less risk, but there’s still (1-LSR) of the risk.</w:t>
+      </w:r>
+    </w:p>
+    <w:p>
+      <w:pPr>
+        <w:pStyle w:val="ListParagraph"/>
+        <w:numPr>
+          <w:ilvl w:val="1"/>
+          <w:numId w:val="2"/>
+        </w:numPr>
+        <w:rPr>
+          <w:rFonts w:eastAsiaTheme="minorEastAsia"/>
+          <w:b/>
+        </w:rPr>
+      </w:pPr>
+      <w:r>
+        <w:rPr>
+          <w:rFonts w:eastAsiaTheme="minorEastAsia"/>
+          <w:b/>
+        </w:rPr>
+        <w:t xml:space="preserve">ISSUE: can result in negative interest rates, especially in concert with the non-zero recovery at default. This is partly a function of </w:t>
+      </w:r>
+      <w:proofErr w:type="spellStart"/>
+      <w:r>
+        <w:rPr>
+          <w:rFonts w:eastAsiaTheme="minorEastAsia"/>
+          <w:b/>
+        </w:rPr>
+        <w:t>bank.NPV</w:t>
+      </w:r>
+      <w:proofErr w:type="spellEnd"/>
+      <w:r>
+        <w:rPr>
+          <w:rFonts w:eastAsiaTheme="minorEastAsia"/>
+          <w:b/>
+        </w:rPr>
+        <w:t>=0</w:t>
       </w:r>
     </w:p>
     <w:p>
@@ -638,13 +727,75 @@
         </w:numPr>
         <w:rPr>
           <w:rFonts w:eastAsiaTheme="minorEastAsia"/>
-        </w:rPr>
-      </w:pPr>
-      <w:r>
-        <w:rPr>
-          <w:rFonts w:eastAsiaTheme="minorEastAsia"/>
+          <w:b/>
+          <w:strike/>
+        </w:rPr>
+      </w:pPr>
+      <w:r>
+        <w:rPr>
+          <w:rFonts w:eastAsiaTheme="minorEastAsia"/>
+          <w:b/>
+          <w:strike/>
         </w:rPr>
         <w:t>Non-zero recovery at default</w:t>
+      </w:r>
+    </w:p>
+    <w:p>
+      <w:pPr>
+        <w:pStyle w:val="ListParagraph"/>
+        <w:numPr>
+          <w:ilvl w:val="1"/>
+          <w:numId w:val="2"/>
+        </w:numPr>
+        <w:rPr>
+          <w:rFonts w:eastAsiaTheme="minorEastAsia"/>
+          <w:b/>
+          <w:strike/>
+        </w:rPr>
+      </w:pPr>
+      <w:r>
+        <w:rPr>
+          <w:rFonts w:eastAsiaTheme="minorEastAsia"/>
+          <w:b/>
+        </w:rPr>
+        <w:t>ISSUE: 40% recovery rate decreases interest rates DRAMATICALLY (by ~8%). This seems unrealistic.</w:t>
+      </w:r>
+    </w:p>
+    <w:p>
+      <w:pPr>
+        <w:pStyle w:val="ListParagraph"/>
+        <w:numPr>
+          <w:ilvl w:val="1"/>
+          <w:numId w:val="2"/>
+        </w:numPr>
+        <w:rPr>
+          <w:rFonts w:eastAsiaTheme="minorEastAsia"/>
+          <w:b/>
+          <w:strike/>
+        </w:rPr>
+      </w:pPr>
+      <w:r>
+        <w:rPr>
+          <w:rFonts w:eastAsiaTheme="minorEastAsia"/>
+          <w:b/>
+        </w:rPr>
+        <w:t xml:space="preserve">Also results in very negative </w:t>
+      </w:r>
+      <w:proofErr w:type="spellStart"/>
+      <w:r>
+        <w:rPr>
+          <w:rFonts w:eastAsiaTheme="minorEastAsia"/>
+          <w:b/>
+        </w:rPr>
+        <w:t>bank.NPV</w:t>
+      </w:r>
+      <w:proofErr w:type="spellEnd"/>
+      <w:r>
+        <w:rPr>
+          <w:rFonts w:eastAsiaTheme="minorEastAsia"/>
+          <w:b/>
+        </w:rPr>
+        <w:t xml:space="preserve"> when there is an IRB (why?)</w:t>
       </w:r>
     </w:p>
     <w:p>
@@ -676,7 +827,15 @@
         <w:rPr>
           <w:rFonts w:eastAsiaTheme="minorEastAsia"/>
         </w:rPr>
-        <w:t xml:space="preserve">= 4% chance of default over tenor of loans. Understanding what the realistic parameter is for </w:t>
+        <w:t>= 4% chance of default over tenor</w:t>
+      </w:r>
+      <w:bookmarkStart w:id="0" w:name="_GoBack"/>
+      <w:bookmarkEnd w:id="0"/>
+      <w:r>
+        <w:rPr>
+          <w:rFonts w:eastAsiaTheme="minorEastAsia"/>
+        </w:rPr>
+        <w:t xml:space="preserve"> of loans. Understanding what the realistic parameter is for </w:t>
       </w:r>
       <w:proofErr w:type="spellStart"/>
       <w:r>
@@ -728,8 +887,41 @@
         </w:rPr>
         <w:t>Specifying realistic parameters</w:t>
       </w:r>
-      <w:bookmarkStart w:id="0" w:name="_GoBack"/>
-      <w:bookmarkEnd w:id="0"/>
+    </w:p>
+    <w:p>
+      <w:pPr>
+        <w:pStyle w:val="ListParagraph"/>
+        <w:numPr>
+          <w:ilvl w:val="1"/>
+          <w:numId w:val="2"/>
+        </w:numPr>
+        <w:rPr>
+          <w:rFonts w:eastAsiaTheme="minorEastAsia"/>
+        </w:rPr>
+      </w:pPr>
+      <w:r>
+        <w:rPr>
+          <w:rFonts w:eastAsiaTheme="minorEastAsia"/>
+          <w:b/>
+        </w:rPr>
+        <w:t>Calculate percent lost. (</w:t>
+      </w:r>
+      <w:proofErr w:type="gramStart"/>
+      <w:r>
+        <w:rPr>
+          <w:rFonts w:eastAsiaTheme="minorEastAsia"/>
+          <w:b/>
+        </w:rPr>
+        <w:t>is</w:t>
+      </w:r>
+      <w:proofErr w:type="gramEnd"/>
+      <w:r>
+        <w:rPr>
+          <w:rFonts w:eastAsiaTheme="minorEastAsia"/>
+          <w:b/>
+        </w:rPr>
+        <w:t xml:space="preserve"> it the premium over the bank’s hurdle rate?)</w:t>
+      </w:r>
     </w:p>
     <w:sectPr>
       <w:pgSz w:w="12240" w:h="15840"/>

</xml_diff>

<commit_message>
recovery at default + LSR
fixed implementation of nonzero recovery and LSR, nixed loan.loss T/F
variable. about to re-implement bank risk premia.
</commit_message>
<xml_diff>
--- a/Model_Status.docx
+++ b/Model_Status.docx
@@ -35,6 +35,9 @@
       </w:pPr>
       <w:r>
         <w:t>Non-zero loss at default</w:t>
+      </w:r>
+      <w:r>
+        <w:t xml:space="preserve"> </w:t>
       </w:r>
     </w:p>
     <w:p>
@@ -641,7 +644,15 @@
         <w:rPr>
           <w:rFonts w:eastAsiaTheme="minorEastAsia"/>
         </w:rPr>
-        <w:t>Need to think about where this needs to be implemented.</w:t>
+        <w:t>Need to think about where this ne</w:t>
+      </w:r>
+      <w:bookmarkStart w:id="0" w:name="_GoBack"/>
+      <w:bookmarkEnd w:id="0"/>
+      <w:r>
+        <w:rPr>
+          <w:rFonts w:eastAsiaTheme="minorEastAsia"/>
+        </w:rPr>
+        <w:t>eds to be implemented.</w:t>
       </w:r>
     </w:p>
     <w:p>
@@ -716,6 +727,26 @@
           <w:b/>
         </w:rPr>
         <w:t>=0</w:t>
+      </w:r>
+    </w:p>
+    <w:p>
+      <w:pPr>
+        <w:pStyle w:val="ListParagraph"/>
+        <w:numPr>
+          <w:ilvl w:val="1"/>
+          <w:numId w:val="2"/>
+        </w:numPr>
+        <w:rPr>
+          <w:rFonts w:eastAsiaTheme="minorEastAsia"/>
+          <w:b/>
+          <w:strike/>
+        </w:rPr>
+      </w:pPr>
+      <w:r>
+        <w:rPr>
+          <w:rFonts w:eastAsiaTheme="minorEastAsia"/>
+        </w:rPr>
+        <w:t>Recovery = 0 seems to result in the loan loss reserve having no effect on interest rates.</w:t>
       </w:r>
     </w:p>
     <w:p>
@@ -727,17 +758,41 @@
         </w:numPr>
         <w:rPr>
           <w:rFonts w:eastAsiaTheme="minorEastAsia"/>
-          <w:b/>
-          <w:strike/>
-        </w:rPr>
-      </w:pPr>
-      <w:r>
-        <w:rPr>
-          <w:rFonts w:eastAsiaTheme="minorEastAsia"/>
-          <w:b/>
-          <w:strike/>
-        </w:rPr>
-        <w:t>Non-zero recovery at default</w:t>
+        </w:rPr>
+      </w:pPr>
+      <w:r>
+        <w:rPr>
+          <w:rFonts w:eastAsiaTheme="minorEastAsia"/>
+        </w:rPr>
+        <w:t xml:space="preserve">4% expected </w:t>
+      </w:r>
+      <w:proofErr w:type="gramStart"/>
+      <w:r>
+        <w:rPr>
+          <w:rFonts w:eastAsiaTheme="minorEastAsia"/>
+        </w:rPr>
+        <w:t>loss !</w:t>
+      </w:r>
+      <w:proofErr w:type="gramEnd"/>
+      <w:r>
+        <w:rPr>
+          <w:rFonts w:eastAsiaTheme="minorEastAsia"/>
+        </w:rPr>
+        <w:t xml:space="preserve">= 4% chance of default over tenor of loans. Understanding what the realistic parameter is for </w:t>
+      </w:r>
+      <w:proofErr w:type="spellStart"/>
+      <w:r>
+        <w:rPr>
+          <w:rFonts w:eastAsiaTheme="minorEastAsia"/>
+        </w:rPr>
+        <w:t>chance.full.loss</w:t>
+      </w:r>
+      <w:proofErr w:type="spellEnd"/>
+      <w:r>
+        <w:rPr>
+          <w:rFonts w:eastAsiaTheme="minorEastAsia"/>
+        </w:rPr>
+        <w:t>…</w:t>
       </w:r>
     </w:p>
     <w:p>
@@ -749,16 +804,13 @@
         </w:numPr>
         <w:rPr>
           <w:rFonts w:eastAsiaTheme="minorEastAsia"/>
-          <w:b/>
-          <w:strike/>
-        </w:rPr>
-      </w:pPr>
-      <w:r>
-        <w:rPr>
-          <w:rFonts w:eastAsiaTheme="minorEastAsia"/>
-          <w:b/>
-        </w:rPr>
-        <w:t>ISSUE: 40% recovery rate decreases interest rates DRAMATICALLY (by ~8%). This seems unrealistic.</w:t>
+        </w:rPr>
+      </w:pPr>
+      <w:r>
+        <w:rPr>
+          <w:rFonts w:eastAsiaTheme="minorEastAsia"/>
+        </w:rPr>
+        <w:t>What is the expected loss if the chance of default is 4%?</w:t>
       </w:r>
     </w:p>
     <w:p>
@@ -770,32 +822,63 @@
         </w:numPr>
         <w:rPr>
           <w:rFonts w:eastAsiaTheme="minorEastAsia"/>
-          <w:b/>
-          <w:strike/>
-        </w:rPr>
-      </w:pPr>
-      <w:r>
-        <w:rPr>
-          <w:rFonts w:eastAsiaTheme="minorEastAsia"/>
-          <w:b/>
-        </w:rPr>
-        <w:t xml:space="preserve">Also results in very negative </w:t>
-      </w:r>
-      <w:proofErr w:type="spellStart"/>
-      <w:r>
-        <w:rPr>
-          <w:rFonts w:eastAsiaTheme="minorEastAsia"/>
-          <w:b/>
-        </w:rPr>
-        <w:t>bank.NPV</w:t>
-      </w:r>
-      <w:proofErr w:type="spellEnd"/>
-      <w:r>
-        <w:rPr>
-          <w:rFonts w:eastAsiaTheme="minorEastAsia"/>
-          <w:b/>
-        </w:rPr>
-        <w:t xml:space="preserve"> when there is an IRB (why?)</w:t>
+        </w:rPr>
+      </w:pPr>
+      <w:r>
+        <w:rPr>
+          <w:rFonts w:eastAsiaTheme="minorEastAsia"/>
+        </w:rPr>
+        <w:t>Specifying realistic parameters</w:t>
+      </w:r>
+    </w:p>
+    <w:p>
+      <w:pPr>
+        <w:pStyle w:val="ListParagraph"/>
+        <w:numPr>
+          <w:ilvl w:val="1"/>
+          <w:numId w:val="2"/>
+        </w:numPr>
+        <w:rPr>
+          <w:rFonts w:eastAsiaTheme="minorEastAsia"/>
+        </w:rPr>
+      </w:pPr>
+      <w:r>
+        <w:rPr>
+          <w:rFonts w:eastAsiaTheme="minorEastAsia"/>
+          <w:b/>
+        </w:rPr>
+        <w:t>Calculate percent lost. (</w:t>
+      </w:r>
+      <w:proofErr w:type="gramStart"/>
+      <w:r>
+        <w:rPr>
+          <w:rFonts w:eastAsiaTheme="minorEastAsia"/>
+          <w:b/>
+        </w:rPr>
+        <w:t>is</w:t>
+      </w:r>
+      <w:proofErr w:type="gramEnd"/>
+      <w:r>
+        <w:rPr>
+          <w:rFonts w:eastAsiaTheme="minorEastAsia"/>
+          <w:b/>
+        </w:rPr>
+        <w:t xml:space="preserve"> it the premium over the bank’s hurdle rate?)</w:t>
+      </w:r>
+    </w:p>
+    <w:p>
+      <w:pPr>
+        <w:rPr>
+          <w:rFonts w:eastAsiaTheme="minorEastAsia"/>
+          <w:b/>
+        </w:rPr>
+      </w:pPr>
+      <w:r>
+        <w:rPr>
+          <w:rFonts w:eastAsiaTheme="minorEastAsia"/>
+          <w:b/>
+        </w:rPr>
+        <w:t>Resolved Issues:</w:t>
       </w:r>
     </w:p>
     <w:p>
@@ -807,47 +890,337 @@
         </w:numPr>
         <w:rPr>
           <w:rFonts w:eastAsiaTheme="minorEastAsia"/>
-        </w:rPr>
-      </w:pPr>
-      <w:r>
-        <w:rPr>
-          <w:rFonts w:eastAsiaTheme="minorEastAsia"/>
-        </w:rPr>
-        <w:t xml:space="preserve">4% expected </w:t>
-      </w:r>
-      <w:proofErr w:type="gramStart"/>
-      <w:r>
-        <w:rPr>
-          <w:rFonts w:eastAsiaTheme="minorEastAsia"/>
-        </w:rPr>
-        <w:t>loss !</w:t>
-      </w:r>
-      <w:proofErr w:type="gramEnd"/>
-      <w:r>
-        <w:rPr>
-          <w:rFonts w:eastAsiaTheme="minorEastAsia"/>
-        </w:rPr>
-        <w:t>= 4% chance of default over tenor</w:t>
-      </w:r>
-      <w:bookmarkStart w:id="0" w:name="_GoBack"/>
-      <w:bookmarkEnd w:id="0"/>
-      <w:r>
-        <w:rPr>
-          <w:rFonts w:eastAsiaTheme="minorEastAsia"/>
-        </w:rPr>
-        <w:t xml:space="preserve"> of loans. Understanding what the realistic parameter is for </w:t>
+          <w:b/>
+          <w:strike/>
+        </w:rPr>
+      </w:pPr>
+      <w:r>
+        <w:rPr>
+          <w:rFonts w:eastAsiaTheme="minorEastAsia"/>
+          <w:b/>
+          <w:strike/>
+        </w:rPr>
+        <w:t>Non-zero recovery at default</w:t>
+      </w:r>
+    </w:p>
+    <w:p>
+      <w:pPr>
+        <w:pStyle w:val="ListParagraph"/>
+        <w:numPr>
+          <w:ilvl w:val="1"/>
+          <w:numId w:val="2"/>
+        </w:numPr>
+        <w:rPr>
+          <w:rFonts w:eastAsiaTheme="minorEastAsia"/>
+          <w:b/>
+          <w:strike/>
+        </w:rPr>
+      </w:pPr>
+      <w:r>
+        <w:rPr>
+          <w:rFonts w:eastAsiaTheme="minorEastAsia"/>
+          <w:b/>
+          <w:strike/>
+        </w:rPr>
+        <w:t>ISSUE: 40% recovery rate decreases interest rates DRAMATICALLY (by ~8%). This seems unrealistic.</w:t>
+      </w:r>
+    </w:p>
+    <w:p>
+      <w:pPr>
+        <w:pStyle w:val="ListParagraph"/>
+        <w:numPr>
+          <w:ilvl w:val="1"/>
+          <w:numId w:val="2"/>
+        </w:numPr>
+        <w:rPr>
+          <w:rFonts w:eastAsiaTheme="minorEastAsia"/>
+          <w:b/>
+          <w:strike/>
+        </w:rPr>
+      </w:pPr>
+      <w:r>
+        <w:rPr>
+          <w:rFonts w:eastAsiaTheme="minorEastAsia"/>
+          <w:b/>
+          <w:strike/>
+        </w:rPr>
+        <w:t xml:space="preserve">Also results in very negative </w:t>
       </w:r>
       <w:proofErr w:type="spellStart"/>
       <w:r>
         <w:rPr>
           <w:rFonts w:eastAsiaTheme="minorEastAsia"/>
-        </w:rPr>
-        <w:t>chance.full.loss</w:t>
+          <w:b/>
+          <w:strike/>
+        </w:rPr>
+        <w:t>bank.NPV</w:t>
       </w:r>
       <w:proofErr w:type="spellEnd"/>
       <w:r>
         <w:rPr>
           <w:rFonts w:eastAsiaTheme="minorEastAsia"/>
+          <w:b/>
+          <w:strike/>
+        </w:rPr>
+        <w:t xml:space="preserve"> when there is an IRB (why?)</w:t>
+      </w:r>
+    </w:p>
+    <w:p>
+      <w:pPr>
+        <w:pStyle w:val="ListParagraph"/>
+        <w:numPr>
+          <w:ilvl w:val="0"/>
+          <w:numId w:val="2"/>
+        </w:numPr>
+        <w:rPr>
+          <w:rFonts w:eastAsiaTheme="minorEastAsia"/>
+          <w:strike/>
+        </w:rPr>
+      </w:pPr>
+      <w:r>
+        <w:rPr>
+          <w:rFonts w:eastAsiaTheme="minorEastAsia"/>
+          <w:b/>
+          <w:strike/>
+        </w:rPr>
+        <w:t>Why is interest rate not risk free with LSR = 1?</w:t>
+      </w:r>
+    </w:p>
+    <w:p>
+      <w:pPr>
+        <w:pStyle w:val="ListParagraph"/>
+        <w:numPr>
+          <w:ilvl w:val="1"/>
+          <w:numId w:val="2"/>
+        </w:numPr>
+        <w:rPr>
+          <w:rFonts w:eastAsiaTheme="minorEastAsia"/>
+          <w:strike/>
+        </w:rPr>
+      </w:pPr>
+      <w:r>
+        <w:rPr>
+          <w:rFonts w:eastAsiaTheme="minorEastAsia"/>
+          <w:b/>
+          <w:strike/>
+        </w:rPr>
+        <w:t xml:space="preserve">Somehow a higher recovery rate is resulting </w:t>
+      </w:r>
+      <w:proofErr w:type="spellStart"/>
+      <w:r>
+        <w:rPr>
+          <w:rFonts w:eastAsiaTheme="minorEastAsia"/>
+          <w:b/>
+          <w:strike/>
+        </w:rPr>
+        <w:t>inhigher</w:t>
+      </w:r>
+      <w:proofErr w:type="spellEnd"/>
+      <w:r>
+        <w:rPr>
+          <w:rFonts w:eastAsiaTheme="minorEastAsia"/>
+          <w:b/>
+          <w:strike/>
+        </w:rPr>
+        <w:t xml:space="preserve"> </w:t>
+      </w:r>
+      <w:proofErr w:type="spellStart"/>
+      <w:r>
+        <w:rPr>
+          <w:rFonts w:eastAsiaTheme="minorEastAsia"/>
+          <w:b/>
+          <w:strike/>
+        </w:rPr>
+        <w:t>interst</w:t>
+      </w:r>
+      <w:proofErr w:type="spellEnd"/>
+      <w:r>
+        <w:rPr>
+          <w:rFonts w:eastAsiaTheme="minorEastAsia"/>
+          <w:b/>
+          <w:strike/>
+        </w:rPr>
+        <w:t xml:space="preserve"> rates. This is obviously wrong. </w:t>
+      </w:r>
+    </w:p>
+    <w:p>
+      <w:pPr>
+        <w:pStyle w:val="ListParagraph"/>
+        <w:numPr>
+          <w:ilvl w:val="1"/>
+          <w:numId w:val="2"/>
+        </w:numPr>
+        <w:rPr>
+          <w:rFonts w:eastAsiaTheme="minorEastAsia"/>
+          <w:strike/>
+        </w:rPr>
+      </w:pPr>
+      <w:r>
+        <w:rPr>
+          <w:rFonts w:eastAsiaTheme="minorEastAsia"/>
+          <w:b/>
+          <w:strike/>
+        </w:rPr>
+        <w:t>Also a higher LSR is resulting in a higher interest rate.</w:t>
+      </w:r>
+    </w:p>
+    <w:p>
+      <w:pPr>
+        <w:pStyle w:val="ListParagraph"/>
+        <w:numPr>
+          <w:ilvl w:val="1"/>
+          <w:numId w:val="2"/>
+        </w:numPr>
+        <w:rPr>
+          <w:rFonts w:eastAsiaTheme="minorEastAsia"/>
+          <w:strike/>
+        </w:rPr>
+      </w:pPr>
+      <w:r>
+        <w:rPr>
+          <w:rFonts w:eastAsiaTheme="minorEastAsia"/>
+          <w:strike/>
+        </w:rPr>
+        <w:t xml:space="preserve">Risk free: </w:t>
+      </w:r>
+      <w:proofErr w:type="spellStart"/>
+      <w:r>
+        <w:rPr>
+          <w:rFonts w:eastAsiaTheme="minorEastAsia"/>
+          <w:strike/>
+        </w:rPr>
+        <w:t>EV.pmt</w:t>
+      </w:r>
+      <w:proofErr w:type="spellEnd"/>
+      <w:r>
+        <w:rPr>
+          <w:rFonts w:eastAsiaTheme="minorEastAsia"/>
+          <w:strike/>
+        </w:rPr>
+        <w:t xml:space="preserve"> =1</w:t>
+      </w:r>
+    </w:p>
+    <w:p>
+      <w:pPr>
+        <w:pStyle w:val="ListParagraph"/>
+        <w:numPr>
+          <w:ilvl w:val="0"/>
+          <w:numId w:val="2"/>
+        </w:numPr>
+        <w:rPr>
+          <w:rFonts w:eastAsiaTheme="minorEastAsia"/>
+          <w:b/>
+          <w:strike/>
+        </w:rPr>
+      </w:pPr>
+      <w:r>
+        <w:rPr>
+          <w:rFonts w:eastAsiaTheme="minorEastAsia"/>
+          <w:b/>
+          <w:strike/>
+        </w:rPr>
+        <w:t xml:space="preserve">Also LSR value doesn’t appear to have an effect on interest rates or </w:t>
+      </w:r>
+      <w:proofErr w:type="spellStart"/>
+      <w:r>
+        <w:rPr>
+          <w:rFonts w:eastAsiaTheme="minorEastAsia"/>
+          <w:b/>
+          <w:strike/>
+        </w:rPr>
+        <w:t>gvt</w:t>
+      </w:r>
+      <w:proofErr w:type="spellEnd"/>
+      <w:r>
+        <w:rPr>
+          <w:rFonts w:eastAsiaTheme="minorEastAsia"/>
+          <w:b/>
+          <w:strike/>
+        </w:rPr>
+        <w:t xml:space="preserve"> reserve size or, really, anything…</w:t>
+      </w:r>
+      <w:r>
+        <w:rPr>
+          <w:rFonts w:eastAsiaTheme="minorEastAsia"/>
+        </w:rPr>
+        <w:t>fixed. Wasn’t referencing input matrix for LSR value</w:t>
+      </w:r>
+    </w:p>
+    <w:p>
+      <w:pPr>
+        <w:pStyle w:val="ListParagraph"/>
+        <w:numPr>
+          <w:ilvl w:val="0"/>
+          <w:numId w:val="2"/>
+        </w:numPr>
+        <w:rPr>
+          <w:rFonts w:eastAsiaTheme="minorEastAsia"/>
+          <w:strike/>
+        </w:rPr>
+      </w:pPr>
+      <w:r>
+        <w:rPr>
+          <w:rFonts w:eastAsiaTheme="minorEastAsia"/>
+        </w:rPr>
+        <w:t xml:space="preserve">LSR value was multiplied by the whole (1-nodefault)*(1-recovery rate) </w:t>
+      </w:r>
+      <w:proofErr w:type="spellStart"/>
+      <w:r>
+        <w:rPr>
+          <w:rFonts w:eastAsiaTheme="minorEastAsia"/>
+        </w:rPr>
+        <w:t>expression</w:t>
+      </w:r>
+      <w:r>
+        <w:rPr>
+          <w:rFonts w:eastAsiaTheme="minorEastAsia"/>
+          <w:b/>
+          <w:strike/>
+        </w:rPr>
+        <w:t>Why</w:t>
+      </w:r>
+      <w:proofErr w:type="spellEnd"/>
+      <w:r>
+        <w:rPr>
+          <w:rFonts w:eastAsiaTheme="minorEastAsia"/>
+          <w:b/>
+          <w:strike/>
+        </w:rPr>
+        <w:t xml:space="preserve"> does recovery rate (0 vs 40 %) create a 7% interest rate difference in user/bank interest rate when LSR = 100%?</w:t>
+      </w:r>
+    </w:p>
+    <w:p>
+      <w:pPr>
+        <w:pStyle w:val="ListParagraph"/>
+        <w:numPr>
+          <w:ilvl w:val="1"/>
+          <w:numId w:val="2"/>
+        </w:numPr>
+        <w:rPr>
+          <w:rFonts w:eastAsiaTheme="minorEastAsia"/>
+          <w:strike/>
+        </w:rPr>
+      </w:pPr>
+      <w:r>
+        <w:rPr>
+          <w:rFonts w:eastAsiaTheme="minorEastAsia"/>
+          <w:strike/>
+        </w:rPr>
+        <w:t xml:space="preserve">Doesn’t appear to depend on </w:t>
+      </w:r>
+      <w:proofErr w:type="spellStart"/>
+      <w:r>
+        <w:rPr>
+          <w:rFonts w:eastAsiaTheme="minorEastAsia"/>
+          <w:strike/>
+        </w:rPr>
+        <w:t>loan.loss</w:t>
+      </w:r>
+      <w:proofErr w:type="spellEnd"/>
+      <w:r>
+        <w:rPr>
+          <w:rFonts w:eastAsiaTheme="minorEastAsia"/>
+          <w:strike/>
         </w:rPr>
         <w:t>…</w:t>
       </w:r>
@@ -861,13 +1234,47 @@
         </w:numPr>
         <w:rPr>
           <w:rFonts w:eastAsiaTheme="minorEastAsia"/>
-        </w:rPr>
-      </w:pPr>
-      <w:r>
-        <w:rPr>
-          <w:rFonts w:eastAsiaTheme="minorEastAsia"/>
-        </w:rPr>
-        <w:t>What is the expected loss if the chance of default is 4%?</w:t>
+          <w:strike/>
+        </w:rPr>
+      </w:pPr>
+      <w:r>
+        <w:rPr>
+          <w:rFonts w:eastAsiaTheme="minorEastAsia"/>
+          <w:strike/>
+        </w:rPr>
+        <w:t xml:space="preserve">A 100% recovery rate does not result in a riskless loan. </w:t>
+      </w:r>
+      <w:proofErr w:type="spellStart"/>
+      <w:r>
+        <w:rPr>
+          <w:rFonts w:eastAsiaTheme="minorEastAsia"/>
+          <w:strike/>
+        </w:rPr>
+        <w:t>Interest.user</w:t>
+      </w:r>
+      <w:proofErr w:type="spellEnd"/>
+      <w:r>
+        <w:rPr>
+          <w:rFonts w:eastAsiaTheme="minorEastAsia"/>
+          <w:strike/>
+        </w:rPr>
+        <w:t>&gt;</w:t>
+      </w:r>
+      <w:proofErr w:type="spellStart"/>
+      <w:r>
+        <w:rPr>
+          <w:rFonts w:eastAsiaTheme="minorEastAsia"/>
+          <w:strike/>
+        </w:rPr>
+        <w:t>bank.hurdle</w:t>
+      </w:r>
+      <w:proofErr w:type="spellEnd"/>
+      <w:r>
+        <w:rPr>
+          <w:rFonts w:eastAsiaTheme="minorEastAsia"/>
+          <w:strike/>
+        </w:rPr>
+        <w:t>.</w:t>
       </w:r>
     </w:p>
     <w:p>
@@ -879,49 +1286,24 @@
         </w:numPr>
         <w:rPr>
           <w:rFonts w:eastAsiaTheme="minorEastAsia"/>
-        </w:rPr>
-      </w:pPr>
-      <w:r>
-        <w:rPr>
-          <w:rFonts w:eastAsiaTheme="minorEastAsia"/>
-        </w:rPr>
-        <w:t>Specifying realistic parameters</w:t>
-      </w:r>
-    </w:p>
-    <w:p>
-      <w:pPr>
-        <w:pStyle w:val="ListParagraph"/>
-        <w:numPr>
-          <w:ilvl w:val="1"/>
-          <w:numId w:val="2"/>
-        </w:numPr>
-        <w:rPr>
-          <w:rFonts w:eastAsiaTheme="minorEastAsia"/>
-        </w:rPr>
-      </w:pPr>
-      <w:r>
-        <w:rPr>
-          <w:rFonts w:eastAsiaTheme="minorEastAsia"/>
-          <w:b/>
-        </w:rPr>
-        <w:t>Calculate percent lost. (</w:t>
-      </w:r>
-      <w:proofErr w:type="gramStart"/>
-      <w:r>
-        <w:rPr>
-          <w:rFonts w:eastAsiaTheme="minorEastAsia"/>
-          <w:b/>
-        </w:rPr>
-        <w:t>is</w:t>
-      </w:r>
-      <w:proofErr w:type="gramEnd"/>
-      <w:r>
-        <w:rPr>
-          <w:rFonts w:eastAsiaTheme="minorEastAsia"/>
-          <w:b/>
-        </w:rPr>
-        <w:t xml:space="preserve"> it the premium over the bank’s hurdle rate?)</w:t>
-      </w:r>
+          <w:strike/>
+        </w:rPr>
+      </w:pPr>
+      <w:r>
+        <w:rPr>
+          <w:rFonts w:eastAsiaTheme="minorEastAsia"/>
+          <w:strike/>
+        </w:rPr>
+        <w:t>Recovery doesn’t appear to have an impact when LSR =0. This is all backwards</w:t>
+      </w:r>
+    </w:p>
+    <w:p>
+      <w:pPr>
+        <w:rPr>
+          <w:rFonts w:eastAsiaTheme="minorEastAsia"/>
+          <w:b/>
+        </w:rPr>
+      </w:pPr>
     </w:p>
     <w:sectPr>
       <w:pgSz w:w="12240" w:h="15840"/>

</xml_diff>

<commit_message>
model status notes from mtg w jeff
</commit_message>
<xml_diff>
--- a/Model_Status.docx
+++ b/Model_Status.docx
@@ -515,7 +515,107 @@
         <w:rPr>
           <w:rFonts w:eastAsiaTheme="minorEastAsia"/>
         </w:rPr>
-        <w:t>Risk premium – figure out if this needs to be used differently in different parts of the calculations</w:t>
+        <w:t xml:space="preserve">** incorporate recovered LLR funds into </w:t>
+      </w:r>
+      <w:proofErr w:type="spellStart"/>
+      <w:r>
+        <w:rPr>
+          <w:rFonts w:eastAsiaTheme="minorEastAsia"/>
+        </w:rPr>
+        <w:t>gvt</w:t>
+      </w:r>
+      <w:proofErr w:type="spellEnd"/>
+      <w:r>
+        <w:rPr>
+          <w:rFonts w:eastAsiaTheme="minorEastAsia"/>
+        </w:rPr>
+        <w:t xml:space="preserve"> NPV</w:t>
+      </w:r>
+    </w:p>
+    <w:p>
+      <w:pPr>
+        <w:pStyle w:val="ListParagraph"/>
+        <w:numPr>
+          <w:ilvl w:val="0"/>
+          <w:numId w:val="1"/>
+        </w:numPr>
+        <w:rPr>
+          <w:rFonts w:eastAsiaTheme="minorEastAsia"/>
+        </w:rPr>
+      </w:pPr>
+      <w:r>
+        <w:rPr>
+          <w:rFonts w:eastAsiaTheme="minorEastAsia"/>
+        </w:rPr>
+        <w:t xml:space="preserve">* test </w:t>
+      </w:r>
+      <w:proofErr w:type="spellStart"/>
+      <w:r>
+        <w:rPr>
+          <w:rFonts w:eastAsiaTheme="minorEastAsia"/>
+        </w:rPr>
+        <w:t>llr</w:t>
+      </w:r>
+      <w:proofErr w:type="spellEnd"/>
+      <w:r>
+        <w:rPr>
+          <w:rFonts w:eastAsiaTheme="minorEastAsia"/>
+        </w:rPr>
+        <w:t xml:space="preserve"> v </w:t>
+      </w:r>
+      <w:proofErr w:type="spellStart"/>
+      <w:r>
+        <w:rPr>
+          <w:rFonts w:eastAsiaTheme="minorEastAsia"/>
+        </w:rPr>
+        <w:t>irb</w:t>
+      </w:r>
+      <w:proofErr w:type="spellEnd"/>
+      <w:r>
+        <w:rPr>
+          <w:rFonts w:eastAsiaTheme="minorEastAsia"/>
+        </w:rPr>
+        <w:t xml:space="preserve"> for different bank hurdle rates and risk </w:t>
+      </w:r>
+      <w:proofErr w:type="spellStart"/>
+      <w:r>
+        <w:rPr>
+          <w:rFonts w:eastAsiaTheme="minorEastAsia"/>
+        </w:rPr>
+        <w:t>premia</w:t>
+      </w:r>
+      <w:proofErr w:type="spellEnd"/>
+      <w:r>
+        <w:rPr>
+          <w:rFonts w:eastAsiaTheme="minorEastAsia"/>
+        </w:rPr>
+        <w:t xml:space="preserve">, and different risk </w:t>
+      </w:r>
+      <w:r>
+        <w:rPr>
+          <w:rFonts w:eastAsiaTheme="minorEastAsia"/>
+        </w:rPr>
+        <w:t>profiles for consumers</w:t>
+      </w:r>
+      <w:bookmarkStart w:id="0" w:name="_GoBack"/>
+      <w:bookmarkEnd w:id="0"/>
+    </w:p>
+    <w:p>
+      <w:pPr>
+        <w:pStyle w:val="ListParagraph"/>
+        <w:numPr>
+          <w:ilvl w:val="0"/>
+          <w:numId w:val="1"/>
+        </w:numPr>
+        <w:rPr>
+          <w:rFonts w:eastAsiaTheme="minorEastAsia"/>
+        </w:rPr>
+      </w:pPr>
+      <w:r>
+        <w:rPr>
+          <w:rFonts w:eastAsiaTheme="minorEastAsia"/>
+        </w:rPr>
+        <w:t>Make some scenarios!!</w:t>
       </w:r>
     </w:p>
     <w:p>
@@ -533,13 +633,39 @@
         <w:rPr>
           <w:rFonts w:eastAsiaTheme="minorEastAsia"/>
         </w:rPr>
-        <w:t>Doesn’</w:t>
-      </w:r>
-      <w:r>
-        <w:rPr>
-          <w:rFonts w:eastAsiaTheme="minorEastAsia"/>
-        </w:rPr>
-        <w:t>t apply to IRB payments, which is already a known issue. Should it apply to other things?</w:t>
+        <w:t xml:space="preserve">4% expected loss is a pretty creditworthy customer… </w:t>
+      </w:r>
+      <w:proofErr w:type="spellStart"/>
+      <w:r>
+        <w:rPr>
+          <w:rFonts w:eastAsiaTheme="minorEastAsia"/>
+        </w:rPr>
+        <w:t>butdoes</w:t>
+      </w:r>
+      <w:proofErr w:type="spellEnd"/>
+      <w:r>
+        <w:rPr>
+          <w:rFonts w:eastAsiaTheme="minorEastAsia"/>
+        </w:rPr>
+        <w:t xml:space="preserve"> jibe with current default rates in these programs. Maybe they’re just attracting really credit-worthy customers</w:t>
+      </w:r>
+    </w:p>
+    <w:p>
+      <w:pPr>
+        <w:pStyle w:val="ListParagraph"/>
+        <w:numPr>
+          <w:ilvl w:val="0"/>
+          <w:numId w:val="1"/>
+        </w:numPr>
+        <w:rPr>
+          <w:rFonts w:eastAsiaTheme="minorEastAsia"/>
+        </w:rPr>
+      </w:pPr>
+      <w:r>
+        <w:rPr>
+          <w:rFonts w:eastAsiaTheme="minorEastAsia"/>
+        </w:rPr>
+        <w:t>Risk premium – figure out if this needs to be used differently in different parts of the calculations</w:t>
       </w:r>
     </w:p>
     <w:p>
@@ -557,6 +683,30 @@
         <w:rPr>
           <w:rFonts w:eastAsiaTheme="minorEastAsia"/>
         </w:rPr>
+        <w:t>Doesn’</w:t>
+      </w:r>
+      <w:r>
+        <w:rPr>
+          <w:rFonts w:eastAsiaTheme="minorEastAsia"/>
+        </w:rPr>
+        <w:t>t apply to IRB payments, which is already a known issue. Should it apply to other things?</w:t>
+      </w:r>
+    </w:p>
+    <w:p>
+      <w:pPr>
+        <w:pStyle w:val="ListParagraph"/>
+        <w:numPr>
+          <w:ilvl w:val="1"/>
+          <w:numId w:val="1"/>
+        </w:numPr>
+        <w:rPr>
+          <w:rFonts w:eastAsiaTheme="minorEastAsia"/>
+        </w:rPr>
+      </w:pPr>
+      <w:r>
+        <w:rPr>
+          <w:rFonts w:eastAsiaTheme="minorEastAsia"/>
+        </w:rPr>
         <w:t>Is there any place where it is a problem?</w:t>
       </w:r>
       <w:r>
@@ -595,26 +745,465 @@
         <w:pStyle w:val="ListParagraph"/>
         <w:numPr>
           <w:ilvl w:val="0"/>
+          <w:numId w:val="2"/>
+        </w:numPr>
+        <w:rPr>
+          <w:rFonts w:eastAsiaTheme="minorEastAsia"/>
+        </w:rPr>
+      </w:pPr>
+      <w:r>
+        <w:rPr>
+          <w:rFonts w:eastAsiaTheme="minorEastAsia"/>
+        </w:rPr>
+        <w:t xml:space="preserve"> </w:t>
+      </w:r>
+      <w:r>
+        <w:rPr>
+          <w:rFonts w:eastAsiaTheme="minorEastAsia"/>
+        </w:rPr>
+        <w:t xml:space="preserve">(4) Re-integrate </w:t>
+      </w:r>
+      <w:proofErr w:type="spellStart"/>
+      <w:r>
+        <w:rPr>
+          <w:rFonts w:eastAsiaTheme="minorEastAsia"/>
+        </w:rPr>
+        <w:t>gvt</w:t>
+      </w:r>
+      <w:proofErr w:type="spellEnd"/>
+      <w:r>
+        <w:rPr>
+          <w:rFonts w:eastAsiaTheme="minorEastAsia"/>
+        </w:rPr>
+        <w:t xml:space="preserve"> cost of capital for </w:t>
+      </w:r>
+      <w:r>
+        <w:rPr>
+          <w:rFonts w:eastAsiaTheme="minorEastAsia"/>
+        </w:rPr>
+        <w:t xml:space="preserve">LLR – Figure out if cost of capital should apply and, if so, what it is. </w:t>
+      </w:r>
+    </w:p>
+    <w:p>
+      <w:pPr>
+        <w:pStyle w:val="ListParagraph"/>
+        <w:numPr>
+          <w:ilvl w:val="1"/>
           <w:numId w:val="1"/>
         </w:numPr>
         <w:rPr>
           <w:rFonts w:eastAsiaTheme="minorEastAsia"/>
+        </w:rPr>
+      </w:pPr>
+      <w:r>
+        <w:rPr>
+          <w:rFonts w:eastAsiaTheme="minorEastAsia"/>
+        </w:rPr>
+        <w:t>[</w:t>
+      </w:r>
+      <w:r>
+        <w:rPr>
+          <w:rFonts w:eastAsiaTheme="minorEastAsia"/>
+        </w:rPr>
+        <w:t>LLR – implement ability to oversize the LLR</w:t>
+      </w:r>
+      <w:r>
+        <w:rPr>
+          <w:rFonts w:eastAsiaTheme="minorEastAsia"/>
+        </w:rPr>
+        <w:t>.</w:t>
+      </w:r>
+      <w:r>
+        <w:rPr>
+          <w:rFonts w:eastAsiaTheme="minorEastAsia"/>
+        </w:rPr>
+        <w:t xml:space="preserve"> [this sort of already exists, thru the difference between LPCR and chance of loss]</w:t>
+      </w:r>
+    </w:p>
+    <w:p>
+      <w:pPr>
+        <w:pStyle w:val="ListParagraph"/>
+        <w:numPr>
+          <w:ilvl w:val="0"/>
+          <w:numId w:val="1"/>
+        </w:numPr>
+        <w:rPr>
+          <w:rFonts w:eastAsiaTheme="minorEastAsia"/>
+        </w:rPr>
+      </w:pPr>
+      <w:r>
+        <w:rPr>
+          <w:rFonts w:eastAsiaTheme="minorEastAsia"/>
+        </w:rPr>
+        <w:t xml:space="preserve"> </w:t>
+      </w:r>
+      <w:r>
+        <w:rPr>
+          <w:rFonts w:eastAsiaTheme="minorEastAsia"/>
+        </w:rPr>
+        <w:t>(3 or 1) determine if I need to create another model version to make this functional.</w:t>
+      </w:r>
+    </w:p>
+    <w:p>
+      <w:pPr>
+        <w:pStyle w:val="ListParagraph"/>
+        <w:numPr>
+          <w:ilvl w:val="0"/>
+          <w:numId w:val="1"/>
+        </w:numPr>
+        <w:rPr>
+          <w:rFonts w:eastAsiaTheme="minorEastAsia"/>
           <w:strike/>
         </w:rPr>
       </w:pPr>
       <w:r>
         <w:rPr>
           <w:rFonts w:eastAsiaTheme="minorEastAsia"/>
+        </w:rPr>
+        <w:t>Housekeeping to-do: Make sure value of all variables is explained. Also, replace formulas with excel functions when possible.</w:t>
+      </w:r>
+    </w:p>
+    <w:p>
+      <w:pPr>
+        <w:rPr>
+          <w:rFonts w:eastAsiaTheme="minorEastAsia"/>
           <w:strike/>
         </w:rPr>
-        <w:t xml:space="preserve">(1) </w:t>
-      </w:r>
-      <w:r>
+      </w:pPr>
+    </w:p>
+    <w:p>
+      <w:pPr>
+        <w:rPr>
+          <w:rFonts w:eastAsiaTheme="minorEastAsia"/>
+          <w:b/>
+        </w:rPr>
+      </w:pPr>
+      <w:r>
+        <w:rPr>
+          <w:rFonts w:eastAsiaTheme="minorEastAsia"/>
+          <w:b/>
+        </w:rPr>
+        <w:t>----------------------------------------</w:t>
+      </w:r>
+    </w:p>
+    <w:p>
+      <w:pPr>
+        <w:rPr>
+          <w:rFonts w:eastAsiaTheme="minorEastAsia"/>
+          <w:b/>
+        </w:rPr>
+      </w:pPr>
+      <w:r>
+        <w:rPr>
+          <w:rFonts w:eastAsiaTheme="minorEastAsia"/>
+          <w:b/>
+        </w:rPr>
+        <w:t>Should I make a new model?</w:t>
+      </w:r>
+    </w:p>
+    <w:p>
+      <w:pPr>
+        <w:rPr>
+          <w:rFonts w:eastAsiaTheme="minorEastAsia"/>
+        </w:rPr>
+      </w:pPr>
+      <w:r>
+        <w:rPr>
+          <w:rFonts w:eastAsiaTheme="minorEastAsia"/>
+        </w:rPr>
+        <w:t>What would the new model be able to do?</w:t>
+      </w:r>
+    </w:p>
+    <w:p>
+      <w:pPr>
+        <w:pStyle w:val="ListParagraph"/>
+        <w:numPr>
+          <w:ilvl w:val="0"/>
+          <w:numId w:val="3"/>
+        </w:numPr>
+        <w:rPr>
+          <w:rFonts w:eastAsiaTheme="minorEastAsia"/>
+        </w:rPr>
+      </w:pPr>
+      <w:r>
+        <w:rPr>
+          <w:rFonts w:eastAsiaTheme="minorEastAsia"/>
+        </w:rPr>
+        <w:t xml:space="preserve">Set user terms OR set </w:t>
+      </w:r>
+      <w:proofErr w:type="spellStart"/>
+      <w:r>
+        <w:rPr>
+          <w:rFonts w:eastAsiaTheme="minorEastAsia"/>
+        </w:rPr>
+        <w:t>gvt</w:t>
+      </w:r>
+      <w:proofErr w:type="spellEnd"/>
+      <w:r>
+        <w:rPr>
+          <w:rFonts w:eastAsiaTheme="minorEastAsia"/>
+        </w:rPr>
+        <w:t xml:space="preserve"> cost</w:t>
+      </w:r>
+    </w:p>
+    <w:p>
+      <w:pPr>
+        <w:pStyle w:val="ListParagraph"/>
+        <w:numPr>
+          <w:ilvl w:val="1"/>
+          <w:numId w:val="3"/>
+        </w:numPr>
+        <w:rPr>
+          <w:rFonts w:eastAsiaTheme="minorEastAsia"/>
+        </w:rPr>
+      </w:pPr>
+      <w:r>
+        <w:rPr>
+          <w:rFonts w:eastAsiaTheme="minorEastAsia"/>
+        </w:rPr>
+        <w:t>Better answer questions of what interventions could deliver subsidies</w:t>
+      </w:r>
+      <w:r>
+        <w:rPr>
+          <w:rFonts w:eastAsiaTheme="minorEastAsia"/>
+        </w:rPr>
+        <w:t>/a given set of results</w:t>
+      </w:r>
+      <w:r>
+        <w:rPr>
+          <w:rFonts w:eastAsiaTheme="minorEastAsia"/>
+        </w:rPr>
+        <w:t xml:space="preserve"> more cheaply</w:t>
+      </w:r>
+    </w:p>
+    <w:p>
+      <w:pPr>
+        <w:pStyle w:val="ListParagraph"/>
+        <w:numPr>
+          <w:ilvl w:val="0"/>
+          <w:numId w:val="3"/>
+        </w:numPr>
+        <w:rPr>
+          <w:rFonts w:eastAsiaTheme="minorEastAsia"/>
+        </w:rPr>
+      </w:pPr>
+      <w:r>
+        <w:rPr>
+          <w:rFonts w:eastAsiaTheme="minorEastAsia"/>
+        </w:rPr>
+        <w:t>Otherwise all the same hurdles</w:t>
+      </w:r>
+    </w:p>
+    <w:p>
+      <w:pPr>
+        <w:rPr>
+          <w:rFonts w:eastAsiaTheme="minorEastAsia"/>
+        </w:rPr>
+      </w:pPr>
+    </w:p>
+    <w:p>
+      <w:pPr>
+        <w:rPr>
+          <w:rFonts w:eastAsiaTheme="minorEastAsia"/>
+          <w:b/>
+        </w:rPr>
+      </w:pPr>
+      <w:r>
+        <w:rPr>
+          <w:rFonts w:eastAsiaTheme="minorEastAsia"/>
+          <w:b/>
+        </w:rPr>
+        <w:t>Major questions for the model</w:t>
+      </w:r>
+    </w:p>
+    <w:p>
+      <w:pPr>
+        <w:pStyle w:val="ListParagraph"/>
+        <w:numPr>
+          <w:ilvl w:val="0"/>
+          <w:numId w:val="3"/>
+        </w:numPr>
+        <w:rPr>
+          <w:rFonts w:eastAsiaTheme="minorEastAsia"/>
+        </w:rPr>
+      </w:pPr>
+      <w:r>
+        <w:rPr>
+          <w:rFonts w:eastAsiaTheme="minorEastAsia"/>
+        </w:rPr>
+        <w:t>How to acknowledge the higher default risk from longer tenor?</w:t>
+      </w:r>
+    </w:p>
+    <w:p>
+      <w:pPr>
+        <w:pStyle w:val="ListParagraph"/>
+        <w:numPr>
+          <w:ilvl w:val="0"/>
+          <w:numId w:val="3"/>
+        </w:numPr>
+        <w:rPr>
+          <w:rFonts w:eastAsiaTheme="minorEastAsia"/>
+        </w:rPr>
+      </w:pPr>
+      <w:r>
+        <w:rPr>
+          <w:rFonts w:eastAsiaTheme="minorEastAsia"/>
+        </w:rPr>
+        <w:t xml:space="preserve">How to incorporate uncertainty in the expected value into the banks’ hurdle rate/risk </w:t>
+      </w:r>
+      <w:proofErr w:type="spellStart"/>
+      <w:r>
+        <w:rPr>
+          <w:rFonts w:eastAsiaTheme="minorEastAsia"/>
+        </w:rPr>
+        <w:t>premia</w:t>
+      </w:r>
+      <w:proofErr w:type="spellEnd"/>
+    </w:p>
+    <w:p>
+      <w:pPr>
+        <w:pStyle w:val="ListParagraph"/>
+        <w:numPr>
+          <w:ilvl w:val="0"/>
+          <w:numId w:val="3"/>
+        </w:numPr>
+        <w:rPr>
+          <w:rFonts w:eastAsiaTheme="minorEastAsia"/>
+        </w:rPr>
+      </w:pPr>
+      <w:r>
+        <w:rPr>
+          <w:rFonts w:eastAsiaTheme="minorEastAsia"/>
+        </w:rPr>
+        <w:t>Distinguish between subordinate debt (which earns returns) and LLR (which may not earn returns – and has an associated social cost of capital)</w:t>
+      </w:r>
+    </w:p>
+    <w:p>
+      <w:pPr>
+        <w:pStyle w:val="ListParagraph"/>
+        <w:numPr>
+          <w:ilvl w:val="0"/>
+          <w:numId w:val="3"/>
+        </w:numPr>
+        <w:rPr>
+          <w:rFonts w:eastAsiaTheme="minorEastAsia"/>
+        </w:rPr>
+      </w:pPr>
+      <w:r>
+        <w:rPr>
+          <w:rFonts w:eastAsiaTheme="minorEastAsia"/>
+        </w:rPr>
+        <w:t>How to apply zero risk to IRB portion of payments when calculating expected values?</w:t>
+      </w:r>
+    </w:p>
+    <w:p>
+      <w:pPr>
         <w:rPr>
           <w:rFonts w:eastAsiaTheme="minorEastAsia"/>
           <w:strike/>
         </w:rPr>
-        <w:t>Calculate the percent of value lost (different from the constant probability of default)</w:t>
+      </w:pPr>
+    </w:p>
+    <w:p>
+      <w:pPr>
+        <w:rPr>
+          <w:rFonts w:eastAsiaTheme="minorEastAsia"/>
+          <w:b/>
+          <w:strike/>
+        </w:rPr>
+      </w:pPr>
+    </w:p>
+    <w:p>
+      <w:pPr>
+        <w:pBdr>
+          <w:bottom w:val="single" w:sz="6" w:space="1" w:color="auto"/>
+        </w:pBdr>
+        <w:rPr>
+          <w:rFonts w:eastAsiaTheme="minorEastAsia"/>
+        </w:rPr>
+      </w:pPr>
+    </w:p>
+    <w:p>
+      <w:pPr>
+        <w:rPr>
+          <w:rFonts w:eastAsiaTheme="minorEastAsia"/>
+          <w:b/>
+        </w:rPr>
+      </w:pPr>
+      <w:r>
+        <w:rPr>
+          <w:rFonts w:eastAsiaTheme="minorEastAsia"/>
+          <w:b/>
+        </w:rPr>
+        <w:t>Resolved Issues:</w:t>
+      </w:r>
+    </w:p>
+    <w:p>
+      <w:pPr>
+        <w:pStyle w:val="ListParagraph"/>
+        <w:numPr>
+          <w:ilvl w:val="0"/>
+          <w:numId w:val="2"/>
+        </w:numPr>
+        <w:rPr>
+          <w:rFonts w:eastAsiaTheme="minorEastAsia"/>
+          <w:strike/>
+        </w:rPr>
+      </w:pPr>
+      <w:r>
+        <w:rPr>
+          <w:rFonts w:eastAsiaTheme="minorEastAsia"/>
+          <w:strike/>
+        </w:rPr>
+        <w:t xml:space="preserve">(2.5) </w:t>
+      </w:r>
+      <w:proofErr w:type="gramStart"/>
+      <w:r>
+        <w:rPr>
+          <w:rFonts w:eastAsiaTheme="minorEastAsia"/>
+          <w:strike/>
+        </w:rPr>
+        <w:t>Write</w:t>
+      </w:r>
+      <w:proofErr w:type="gramEnd"/>
+      <w:r>
+        <w:rPr>
+          <w:rFonts w:eastAsiaTheme="minorEastAsia"/>
+          <w:strike/>
+        </w:rPr>
+        <w:t xml:space="preserve"> in code that limits the IRB to values that result in non-negative interest rates.</w:t>
+      </w:r>
+    </w:p>
+    <w:p>
+      <w:pPr>
+        <w:pStyle w:val="ListParagraph"/>
+        <w:numPr>
+          <w:ilvl w:val="0"/>
+          <w:numId w:val="2"/>
+        </w:numPr>
+        <w:rPr>
+          <w:rFonts w:eastAsiaTheme="minorEastAsia"/>
+          <w:strike/>
+        </w:rPr>
+      </w:pPr>
+      <w:r>
+        <w:rPr>
+          <w:rFonts w:eastAsiaTheme="minorEastAsia"/>
+        </w:rPr>
+        <w:t xml:space="preserve"> </w:t>
+      </w:r>
+      <w:r>
+        <w:rPr>
+          <w:rFonts w:eastAsiaTheme="minorEastAsia"/>
+        </w:rPr>
+        <w:t>(2</w:t>
+      </w:r>
+      <w:r>
+        <w:rPr>
+          <w:rFonts w:eastAsiaTheme="minorEastAsia"/>
+          <w:strike/>
+        </w:rPr>
+        <w:t>) Monthly vs annual interest rates, compounding</w:t>
       </w:r>
     </w:p>
     <w:p>
@@ -626,48 +1215,16 @@
         </w:numPr>
         <w:rPr>
           <w:rFonts w:eastAsiaTheme="minorEastAsia"/>
+          <w:strike/>
+        </w:rPr>
+      </w:pPr>
+      <w:r>
+        <w:rPr>
+          <w:rFonts w:eastAsiaTheme="minorEastAsia"/>
           <w:b/>
           <w:strike/>
         </w:rPr>
-      </w:pPr>
-      <w:r>
-        <w:rPr>
-          <w:rFonts w:eastAsiaTheme="minorEastAsia"/>
-          <w:strike/>
-        </w:rPr>
-        <w:t xml:space="preserve">4% expected </w:t>
-      </w:r>
-      <w:proofErr w:type="gramStart"/>
-      <w:r>
-        <w:rPr>
-          <w:rFonts w:eastAsiaTheme="minorEastAsia"/>
-          <w:strike/>
-        </w:rPr>
-        <w:t>loss !</w:t>
-      </w:r>
-      <w:proofErr w:type="gramEnd"/>
-      <w:r>
-        <w:rPr>
-          <w:rFonts w:eastAsiaTheme="minorEastAsia"/>
-          <w:strike/>
-        </w:rPr>
-        <w:t xml:space="preserve">= 4% chance of default over tenor of loans. Understand what the realistic parameter is for </w:t>
-      </w:r>
-      <w:proofErr w:type="spellStart"/>
-      <w:r>
-        <w:rPr>
-          <w:rFonts w:eastAsiaTheme="minorEastAsia"/>
-          <w:strike/>
-        </w:rPr>
-        <w:t>chance.full.loss</w:t>
-      </w:r>
-      <w:proofErr w:type="spellEnd"/>
-      <w:r>
-        <w:rPr>
-          <w:rFonts w:eastAsiaTheme="minorEastAsia"/>
-          <w:strike/>
-        </w:rPr>
-        <w:t>… What is the expected loss if the chance of default is 4%?</w:t>
+        <w:t>Do discount rates compound, too???????</w:t>
       </w:r>
     </w:p>
     <w:p>
@@ -679,33 +1236,22 @@
         </w:numPr>
         <w:rPr>
           <w:rFonts w:eastAsiaTheme="minorEastAsia"/>
-        </w:rPr>
-      </w:pPr>
-      <w:r>
-        <w:rPr>
-          <w:rFonts w:eastAsiaTheme="minorEastAsia"/>
-        </w:rPr>
-        <w:t xml:space="preserve">(4) Re-integrate </w:t>
-      </w:r>
-      <w:proofErr w:type="spellStart"/>
-      <w:r>
-        <w:rPr>
-          <w:rFonts w:eastAsiaTheme="minorEastAsia"/>
-        </w:rPr>
-        <w:t>gvt</w:t>
-      </w:r>
-      <w:proofErr w:type="spellEnd"/>
-      <w:r>
-        <w:rPr>
-          <w:rFonts w:eastAsiaTheme="minorEastAsia"/>
-        </w:rPr>
-        <w:t xml:space="preserve"> cost of capital for </w:t>
-      </w:r>
-      <w:r>
-        <w:rPr>
-          <w:rFonts w:eastAsiaTheme="minorEastAsia"/>
-        </w:rPr>
-        <w:t xml:space="preserve">LLR – Figure out if cost of capital should apply and, if so, what it is. </w:t>
+          <w:strike/>
+        </w:rPr>
+      </w:pPr>
+      <w:r>
+        <w:rPr>
+          <w:rFonts w:eastAsiaTheme="minorEastAsia"/>
+          <w:strike/>
+        </w:rPr>
+        <w:t xml:space="preserve"> </w:t>
+      </w:r>
+      <w:r>
+        <w:rPr>
+          <w:rFonts w:eastAsiaTheme="minorEastAsia"/>
+          <w:strike/>
+        </w:rPr>
+        <w:t>(1) Calculate the percent of value lost (different from the constant probability of default)</w:t>
       </w:r>
     </w:p>
     <w:p>
@@ -713,196 +1259,52 @@
         <w:pStyle w:val="ListParagraph"/>
         <w:numPr>
           <w:ilvl w:val="1"/>
-          <w:numId w:val="1"/>
+          <w:numId w:val="2"/>
         </w:numPr>
-        <w:rPr>
-          <w:rFonts w:eastAsiaTheme="minorEastAsia"/>
-        </w:rPr>
-      </w:pPr>
-      <w:r>
-        <w:rPr>
-          <w:rFonts w:eastAsiaTheme="minorEastAsia"/>
-        </w:rPr>
-        <w:t>[</w:t>
-      </w:r>
-      <w:r>
-        <w:rPr>
-          <w:rFonts w:eastAsiaTheme="minorEastAsia"/>
-        </w:rPr>
-        <w:t>LLR – implement ability to oversize the LLR</w:t>
-      </w:r>
-      <w:r>
-        <w:rPr>
-          <w:rFonts w:eastAsiaTheme="minorEastAsia"/>
-        </w:rPr>
-        <w:t>.</w:t>
-      </w:r>
-      <w:r>
-        <w:rPr>
-          <w:rFonts w:eastAsiaTheme="minorEastAsia"/>
-        </w:rPr>
-        <w:t xml:space="preserve"> [this sort of already exists, thru the difference between LPCR and chance of loss]</w:t>
-      </w:r>
-    </w:p>
-    <w:p>
-      <w:pPr>
-        <w:pStyle w:val="ListParagraph"/>
-        <w:numPr>
-          <w:ilvl w:val="0"/>
-          <w:numId w:val="1"/>
-        </w:numPr>
-        <w:rPr>
-          <w:rFonts w:eastAsiaTheme="minorEastAsia"/>
-          <w:strike/>
-        </w:rPr>
-      </w:pPr>
-      <w:r>
-        <w:rPr>
-          <w:rFonts w:eastAsiaTheme="minorEastAsia"/>
-        </w:rPr>
-        <w:t>(2</w:t>
-      </w:r>
-      <w:r>
-        <w:rPr>
-          <w:rFonts w:eastAsiaTheme="minorEastAsia"/>
-          <w:strike/>
-        </w:rPr>
-        <w:t xml:space="preserve">) </w:t>
-      </w:r>
-      <w:r>
-        <w:rPr>
-          <w:rFonts w:eastAsiaTheme="minorEastAsia"/>
-          <w:strike/>
-        </w:rPr>
-        <w:t>Monthly vs annual interest rates, compounding</w:t>
-      </w:r>
-    </w:p>
-    <w:p>
-      <w:pPr>
-        <w:pStyle w:val="ListParagraph"/>
-        <w:numPr>
-          <w:ilvl w:val="1"/>
-          <w:numId w:val="1"/>
-        </w:numPr>
-        <w:rPr>
-          <w:rFonts w:eastAsiaTheme="minorEastAsia"/>
-          <w:strike/>
-        </w:rPr>
-      </w:pPr>
-      <w:r>
         <w:rPr>
           <w:rFonts w:eastAsiaTheme="minorEastAsia"/>
           <w:b/>
           <w:strike/>
         </w:rPr>
-        <w:t>Do discount rates compound, too???????</w:t>
-      </w:r>
-    </w:p>
-    <w:p>
-      <w:pPr>
-        <w:pStyle w:val="ListParagraph"/>
-        <w:numPr>
-          <w:ilvl w:val="0"/>
-          <w:numId w:val="1"/>
-        </w:numPr>
-        <w:rPr>
-          <w:rFonts w:eastAsiaTheme="minorEastAsia"/>
-        </w:rPr>
-      </w:pPr>
-      <w:r>
-        <w:rPr>
-          <w:rFonts w:eastAsiaTheme="minorEastAsia"/>
-        </w:rPr>
-        <w:t>(3 or 1) determine if I need to create another model version to make this functional.</w:t>
-      </w:r>
-    </w:p>
-    <w:p>
-      <w:pPr>
-        <w:pStyle w:val="ListParagraph"/>
-        <w:numPr>
-          <w:ilvl w:val="0"/>
-          <w:numId w:val="1"/>
-        </w:numPr>
+      </w:pPr>
+      <w:r>
         <w:rPr>
           <w:rFonts w:eastAsiaTheme="minorEastAsia"/>
           <w:strike/>
         </w:rPr>
-      </w:pPr>
+        <w:t xml:space="preserve">4% expected </w:t>
+      </w:r>
+      <w:proofErr w:type="gramStart"/>
       <w:r>
         <w:rPr>
           <w:rFonts w:eastAsiaTheme="minorEastAsia"/>
           <w:strike/>
         </w:rPr>
-        <w:t xml:space="preserve">(2.5) </w:t>
-      </w:r>
-      <w:proofErr w:type="gramStart"/>
+        <w:t>loss !</w:t>
+      </w:r>
+      <w:proofErr w:type="gramEnd"/>
       <w:r>
         <w:rPr>
           <w:rFonts w:eastAsiaTheme="minorEastAsia"/>
           <w:strike/>
         </w:rPr>
-        <w:t>Write</w:t>
-      </w:r>
-      <w:proofErr w:type="gramEnd"/>
+        <w:t xml:space="preserve">= 4% chance of default over tenor of loans. Understand what the realistic parameter is for </w:t>
+      </w:r>
+      <w:proofErr w:type="spellStart"/>
       <w:r>
         <w:rPr>
           <w:rFonts w:eastAsiaTheme="minorEastAsia"/>
           <w:strike/>
         </w:rPr>
-        <w:t xml:space="preserve"> in code that limits the IRB to values that result in non-negative interest rates.</w:t>
-      </w:r>
-    </w:p>
-    <w:p>
-      <w:pPr>
-        <w:pStyle w:val="ListParagraph"/>
-        <w:numPr>
-          <w:ilvl w:val="0"/>
-          <w:numId w:val="1"/>
-        </w:numPr>
+        <w:t>chance.full.loss</w:t>
+      </w:r>
+      <w:proofErr w:type="spellEnd"/>
+      <w:r>
         <w:rPr>
           <w:rFonts w:eastAsiaTheme="minorEastAsia"/>
           <w:strike/>
         </w:rPr>
-      </w:pPr>
-      <w:r>
-        <w:rPr>
-          <w:rFonts w:eastAsiaTheme="minorEastAsia"/>
-        </w:rPr>
-        <w:t>Housekeeping to-do: Make sure value of all variables is explained. Also, replace formulas with excel functions when possible.</w:t>
-      </w:r>
-    </w:p>
-    <w:p>
-      <w:pPr>
-        <w:rPr>
-          <w:rFonts w:eastAsiaTheme="minorEastAsia"/>
-          <w:b/>
-          <w:strike/>
-        </w:rPr>
-      </w:pPr>
-    </w:p>
-    <w:p>
-      <w:pPr>
-        <w:pBdr>
-          <w:bottom w:val="single" w:sz="6" w:space="1" w:color="auto"/>
-        </w:pBdr>
-        <w:rPr>
-          <w:rFonts w:eastAsiaTheme="minorEastAsia"/>
-        </w:rPr>
-      </w:pPr>
-    </w:p>
-    <w:p>
-      <w:pPr>
-        <w:rPr>
-          <w:rFonts w:eastAsiaTheme="minorEastAsia"/>
-          <w:b/>
-        </w:rPr>
-      </w:pPr>
-      <w:r>
-        <w:rPr>
-          <w:rFonts w:eastAsiaTheme="minorEastAsia"/>
-          <w:b/>
-        </w:rPr>
-        <w:t>Resolved Issues:</w:t>
+        <w:t>… What is the expected loss if the chance of default is 4%?</w:t>
       </w:r>
     </w:p>
     <w:p>
@@ -6875,198 +7277,14 @@
       <w:pPr>
         <w:rPr>
           <w:rFonts w:eastAsiaTheme="minorEastAsia"/>
+        </w:rPr>
+      </w:pPr>
+      <w:r>
+        <w:rPr>
+          <w:rFonts w:eastAsiaTheme="minorEastAsia"/>
           <w:b/>
         </w:rPr>
-      </w:pPr>
-      <w:r>
-        <w:rPr>
-          <w:rFonts w:eastAsiaTheme="minorEastAsia"/>
-          <w:b/>
-        </w:rPr>
         <w:br/>
-        <w:t>----------------------------------------</w:t>
-      </w:r>
-    </w:p>
-    <w:p>
-      <w:pPr>
-        <w:rPr>
-          <w:rFonts w:eastAsiaTheme="minorEastAsia"/>
-          <w:b/>
-        </w:rPr>
-      </w:pPr>
-      <w:r>
-        <w:rPr>
-          <w:rFonts w:eastAsiaTheme="minorEastAsia"/>
-          <w:b/>
-        </w:rPr>
-        <w:t>Should I make a new model?</w:t>
-      </w:r>
-    </w:p>
-    <w:p>
-      <w:pPr>
-        <w:rPr>
-          <w:rFonts w:eastAsiaTheme="minorEastAsia"/>
-        </w:rPr>
-      </w:pPr>
-      <w:r>
-        <w:rPr>
-          <w:rFonts w:eastAsiaTheme="minorEastAsia"/>
-        </w:rPr>
-        <w:t>What would the new model be able to do?</w:t>
-      </w:r>
-    </w:p>
-    <w:p>
-      <w:pPr>
-        <w:pStyle w:val="ListParagraph"/>
-        <w:numPr>
-          <w:ilvl w:val="0"/>
-          <w:numId w:val="3"/>
-        </w:numPr>
-        <w:rPr>
-          <w:rFonts w:eastAsiaTheme="minorEastAsia"/>
-        </w:rPr>
-      </w:pPr>
-      <w:r>
-        <w:rPr>
-          <w:rFonts w:eastAsiaTheme="minorEastAsia"/>
-        </w:rPr>
-        <w:t xml:space="preserve">Set user terms OR set </w:t>
-      </w:r>
-      <w:proofErr w:type="spellStart"/>
-      <w:r>
-        <w:rPr>
-          <w:rFonts w:eastAsiaTheme="minorEastAsia"/>
-        </w:rPr>
-        <w:t>gvt</w:t>
-      </w:r>
-      <w:proofErr w:type="spellEnd"/>
-      <w:r>
-        <w:rPr>
-          <w:rFonts w:eastAsiaTheme="minorEastAsia"/>
-        </w:rPr>
-        <w:t xml:space="preserve"> cost</w:t>
-      </w:r>
-    </w:p>
-    <w:p>
-      <w:pPr>
-        <w:pStyle w:val="ListParagraph"/>
-        <w:numPr>
-          <w:ilvl w:val="1"/>
-          <w:numId w:val="3"/>
-        </w:numPr>
-        <w:rPr>
-          <w:rFonts w:eastAsiaTheme="minorEastAsia"/>
-        </w:rPr>
-      </w:pPr>
-      <w:r>
-        <w:rPr>
-          <w:rFonts w:eastAsiaTheme="minorEastAsia"/>
-        </w:rPr>
-        <w:t>Better answer questions of what interventions could deliver subsidies more cheaply</w:t>
-      </w:r>
-      <w:bookmarkStart w:id="0" w:name="_GoBack"/>
-      <w:bookmarkEnd w:id="0"/>
-    </w:p>
-    <w:p>
-      <w:pPr>
-        <w:pStyle w:val="ListParagraph"/>
-        <w:numPr>
-          <w:ilvl w:val="0"/>
-          <w:numId w:val="3"/>
-        </w:numPr>
-        <w:rPr>
-          <w:rFonts w:eastAsiaTheme="minorEastAsia"/>
-        </w:rPr>
-      </w:pPr>
-      <w:r>
-        <w:rPr>
-          <w:rFonts w:eastAsiaTheme="minorEastAsia"/>
-        </w:rPr>
-        <w:t>Otherwise all the same hurdles</w:t>
-      </w:r>
-    </w:p>
-    <w:p>
-      <w:pPr>
-        <w:rPr>
-          <w:rFonts w:eastAsiaTheme="minorEastAsia"/>
-        </w:rPr>
-      </w:pPr>
-    </w:p>
-    <w:p>
-      <w:pPr>
-        <w:rPr>
-          <w:rFonts w:eastAsiaTheme="minorEastAsia"/>
-          <w:b/>
-        </w:rPr>
-      </w:pPr>
-      <w:r>
-        <w:rPr>
-          <w:rFonts w:eastAsiaTheme="minorEastAsia"/>
-          <w:b/>
-        </w:rPr>
-        <w:t>Major questions for the model</w:t>
-      </w:r>
-    </w:p>
-    <w:p>
-      <w:pPr>
-        <w:pStyle w:val="ListParagraph"/>
-        <w:numPr>
-          <w:ilvl w:val="0"/>
-          <w:numId w:val="3"/>
-        </w:numPr>
-        <w:rPr>
-          <w:rFonts w:eastAsiaTheme="minorEastAsia"/>
-        </w:rPr>
-      </w:pPr>
-      <w:r>
-        <w:rPr>
-          <w:rFonts w:eastAsiaTheme="minorEastAsia"/>
-        </w:rPr>
-        <w:t>How to acknowledge the higher default risk from longer tenor?</w:t>
-      </w:r>
-    </w:p>
-    <w:p>
-      <w:pPr>
-        <w:pStyle w:val="ListParagraph"/>
-        <w:numPr>
-          <w:ilvl w:val="0"/>
-          <w:numId w:val="3"/>
-        </w:numPr>
-        <w:rPr>
-          <w:rFonts w:eastAsiaTheme="minorEastAsia"/>
-        </w:rPr>
-      </w:pPr>
-      <w:r>
-        <w:rPr>
-          <w:rFonts w:eastAsiaTheme="minorEastAsia"/>
-        </w:rPr>
-        <w:t xml:space="preserve">How to incorporate uncertainty in the expected value into the banks’ hurdle rate/risk </w:t>
-      </w:r>
-      <w:proofErr w:type="spellStart"/>
-      <w:r>
-        <w:rPr>
-          <w:rFonts w:eastAsiaTheme="minorEastAsia"/>
-        </w:rPr>
-        <w:t>premia</w:t>
-      </w:r>
-      <w:proofErr w:type="spellEnd"/>
-    </w:p>
-    <w:p>
-      <w:pPr>
-        <w:pStyle w:val="ListParagraph"/>
-        <w:numPr>
-          <w:ilvl w:val="0"/>
-          <w:numId w:val="3"/>
-        </w:numPr>
-        <w:rPr>
-          <w:rFonts w:eastAsiaTheme="minorEastAsia"/>
-        </w:rPr>
-      </w:pPr>
-      <w:r>
-        <w:rPr>
-          <w:rFonts w:eastAsiaTheme="minorEastAsia"/>
-        </w:rPr>
-        <w:t>Distinguish between subordinate debt (which earns returns) and LLR (which may not earn returns – and has an associated social cost of capital)</w:t>
       </w:r>
     </w:p>
     <w:sectPr>

</xml_diff>